<commit_message>
Completed the code. Also, added my partners reflection and did the algorithm
</commit_message>
<xml_diff>
--- a/RD1.docx
+++ b/RD1.docx
@@ -1,6 +1,6 @@
 
 <file path=word/document.xml><?xml version="1.0" encoding="utf-8"?>
-<w:document xmlns:wpc="http://schemas.microsoft.com/office/word/2010/wordprocessingCanvas" xmlns:cx="http://schemas.microsoft.com/office/drawing/2014/chartex" xmlns:cx1="http://schemas.microsoft.com/office/drawing/2015/9/8/chartex" xmlns:cx2="http://schemas.microsoft.com/office/drawing/2015/10/21/chartex" xmlns:cx3="http://schemas.microsoft.com/office/drawing/2016/5/9/chartex" xmlns:cx4="http://schemas.microsoft.com/office/drawing/2016/5/10/chartex" xmlns:cx5="http://schemas.microsoft.com/office/drawing/2016/5/11/chartex" xmlns:cx6="http://schemas.microsoft.com/office/drawing/2016/5/12/chartex" xmlns:cx7="http://schemas.microsoft.com/office/drawing/2016/5/13/chartex" xmlns:cx8="http://schemas.microsoft.com/office/drawing/2016/5/14/chartex" xmlns:mc="http://schemas.openxmlformats.org/markup-compatibility/2006" xmlns:aink="http://schemas.microsoft.com/office/drawing/2016/ink" xmlns:am3d="http://schemas.microsoft.com/office/drawing/2017/model3d" xmlns:o="urn:schemas-microsoft-com:office:office" xmlns:r="http://schemas.openxmlformats.org/officeDocument/2006/relationships" xmlns:m="http://schemas.openxmlformats.org/officeDocument/2006/math" xmlns:v="urn:schemas-microsoft-com:vml" xmlns:wp14="http://schemas.microsoft.com/office/word/2010/wordprocessingDrawing" xmlns:wp="http://schemas.openxmlformats.org/drawingml/2006/wordprocessingDrawing" xmlns:w10="urn:schemas-microsoft-com:office:word" xmlns:w="http://schemas.openxmlformats.org/wordprocessingml/2006/main" xmlns:w14="http://schemas.microsoft.com/office/word/2010/wordml" xmlns:w15="http://schemas.microsoft.com/office/word/2012/wordml" xmlns:w16cex="http://schemas.microsoft.com/office/word/2018/wordml/cex" xmlns:w16cid="http://schemas.microsoft.com/office/word/2016/wordml/cid" xmlns:w16="http://schemas.microsoft.com/office/word/2018/wordml" xmlns:w16sdtdh="http://schemas.microsoft.com/office/word/2020/wordml/sdtdatahash" xmlns:w16se="http://schemas.microsoft.com/office/word/2015/wordml/symex" xmlns:wpg="http://schemas.microsoft.com/office/word/2010/wordprocessingGroup" xmlns:wpi="http://schemas.microsoft.com/office/word/2010/wordprocessingInk" xmlns:wne="http://schemas.microsoft.com/office/word/2006/wordml" xmlns:wps="http://schemas.microsoft.com/office/word/2010/wordprocessingShape" mc:Ignorable="w14 w15 w16se w16cid w16 w16cex w16sdtdh wp14">
+<w:document xmlns:wpc="http://schemas.microsoft.com/office/word/2010/wordprocessingCanvas" xmlns:cx="http://schemas.microsoft.com/office/drawing/2014/chartex" xmlns:cx1="http://schemas.microsoft.com/office/drawing/2015/9/8/chartex" xmlns:cx2="http://schemas.microsoft.com/office/drawing/2015/10/21/chartex" xmlns:cx3="http://schemas.microsoft.com/office/drawing/2016/5/9/chartex" xmlns:cx4="http://schemas.microsoft.com/office/drawing/2016/5/10/chartex" xmlns:cx5="http://schemas.microsoft.com/office/drawing/2016/5/11/chartex" xmlns:cx6="http://schemas.microsoft.com/office/drawing/2016/5/12/chartex" xmlns:cx7="http://schemas.microsoft.com/office/drawing/2016/5/13/chartex" xmlns:cx8="http://schemas.microsoft.com/office/drawing/2016/5/14/chartex" xmlns:mc="http://schemas.openxmlformats.org/markup-compatibility/2006" xmlns:aink="http://schemas.microsoft.com/office/drawing/2016/ink" xmlns:am3d="http://schemas.microsoft.com/office/drawing/2017/model3d" xmlns:o="urn:schemas-microsoft-com:office:office" xmlns:oel="http://schemas.microsoft.com/office/2019/extlst" xmlns:r="http://schemas.openxmlformats.org/officeDocument/2006/relationships" xmlns:m="http://schemas.openxmlformats.org/officeDocument/2006/math" xmlns:v="urn:schemas-microsoft-com:vml" xmlns:wp14="http://schemas.microsoft.com/office/word/2010/wordprocessingDrawing" xmlns:wp="http://schemas.openxmlformats.org/drawingml/2006/wordprocessingDrawing" xmlns:w10="urn:schemas-microsoft-com:office:word" xmlns:w="http://schemas.openxmlformats.org/wordprocessingml/2006/main" xmlns:w14="http://schemas.microsoft.com/office/word/2010/wordml" xmlns:w15="http://schemas.microsoft.com/office/word/2012/wordml" xmlns:w16cex="http://schemas.microsoft.com/office/word/2018/wordml/cex" xmlns:w16cid="http://schemas.microsoft.com/office/word/2016/wordml/cid" xmlns:w16="http://schemas.microsoft.com/office/word/2018/wordml" xmlns:w16du="http://schemas.microsoft.com/office/word/2023/wordml/word16du" xmlns:w16sdtdh="http://schemas.microsoft.com/office/word/2020/wordml/sdtdatahash" xmlns:w16se="http://schemas.microsoft.com/office/word/2015/wordml/symex" xmlns:wpg="http://schemas.microsoft.com/office/word/2010/wordprocessingGroup" xmlns:wpi="http://schemas.microsoft.com/office/word/2010/wordprocessingInk" xmlns:wne="http://schemas.microsoft.com/office/word/2006/wordml" xmlns:wps="http://schemas.microsoft.com/office/word/2010/wordprocessingShape" mc:Ignorable="w14 w15 w16se w16cid w16 w16cex w16sdtdh w16du wp14">
   <w:body>
     <w:tbl>
       <w:tblPr>
@@ -35,6 +35,9 @@
             <w:pPr>
               <w:cnfStyle w:val="000000100000" w:firstRow="0" w:lastRow="0" w:firstColumn="0" w:lastColumn="0" w:oddVBand="0" w:evenVBand="0" w:oddHBand="1" w:evenHBand="0" w:firstRowFirstColumn="0" w:firstRowLastColumn="0" w:lastRowFirstColumn="0" w:lastRowLastColumn="0"/>
             </w:pPr>
+            <w:r>
+              <w:t xml:space="preserve">Max Rice </w:t>
+            </w:r>
           </w:p>
         </w:tc>
       </w:tr>
@@ -58,6 +61,9 @@
             <w:pPr>
               <w:cnfStyle w:val="000000000000" w:firstRow="0" w:lastRow="0" w:firstColumn="0" w:lastColumn="0" w:oddVBand="0" w:evenVBand="0" w:oddHBand="0" w:evenHBand="0" w:firstRowFirstColumn="0" w:firstRowLastColumn="0" w:lastRowFirstColumn="0" w:lastRowLastColumn="0"/>
             </w:pPr>
+            <w:r>
+              <w:t>Jordi Campoverde</w:t>
+            </w:r>
           </w:p>
         </w:tc>
       </w:tr>
@@ -98,6 +104,40 @@
       </w:r>
     </w:p>
     <w:p/>
+    <w:p>
+      <w:r>
+        <w:t>In this lab I worked more with mathematical equations and grew more confident in my skills. I, along with my partner, made an equation that calculated the cost gas needed to complete a trip. The math we used was very simple, but it made me realize that the number of equations executed all the time when we use applications. It also opened my eyes to the usefulness of computer programming in mathematics and how it could make our lives more efficient. The computer program can solve code almost instantly and a program like the one I made is just a small example of how code can save humans lots of time. </w:t>
+      </w:r>
+    </w:p>
+    <w:p/>
+    <w:p>
+      <w:r>
+        <w:t xml:space="preserve">I also grew more confident with push, pull, and commit </w:t>
+      </w:r>
+      <w:proofErr w:type="gramStart"/>
+      <w:r>
+        <w:t>in order to</w:t>
+      </w:r>
+      <w:proofErr w:type="gramEnd"/>
+      <w:r>
+        <w:t xml:space="preserve"> work in a programming pair. I also worked on this lab from my personal laptop rather than the computer lab which did not affect the code and allowed me to make up the lab more on my own time.  </w:t>
+      </w:r>
+    </w:p>
+    <w:p/>
+    <w:p>
+      <w:r>
+        <w:t xml:space="preserve">I initially struggled with how to put text into the input and print function </w:t>
+      </w:r>
+      <w:proofErr w:type="gramStart"/>
+      <w:r>
+        <w:t>in order to</w:t>
+      </w:r>
+      <w:proofErr w:type="gramEnd"/>
+      <w:r>
+        <w:t xml:space="preserve"> make a more user-friendly design but by looking over previous notes from another class I was able to figure it out. This reminded me how important it was to have organized and easy to read notes because it can be useful in a future scenario. </w:t>
+      </w:r>
+    </w:p>
+    <w:p/>
     <w:sectPr>
       <w:pgSz w:w="12240" w:h="15840"/>
       <w:pgMar w:top="1440" w:right="1440" w:bottom="1440" w:left="1440" w:header="720" w:footer="720" w:gutter="0"/>
@@ -109,7 +149,7 @@
 </file>
 
 <file path=word/styles.xml><?xml version="1.0" encoding="utf-8"?>
-<w:styles xmlns:mc="http://schemas.openxmlformats.org/markup-compatibility/2006" xmlns:r="http://schemas.openxmlformats.org/officeDocument/2006/relationships" xmlns:w="http://schemas.openxmlformats.org/wordprocessingml/2006/main" xmlns:w14="http://schemas.microsoft.com/office/word/2010/wordml" xmlns:w15="http://schemas.microsoft.com/office/word/2012/wordml" xmlns:w16cex="http://schemas.microsoft.com/office/word/2018/wordml/cex" xmlns:w16cid="http://schemas.microsoft.com/office/word/2016/wordml/cid" xmlns:w16="http://schemas.microsoft.com/office/word/2018/wordml" xmlns:w16sdtdh="http://schemas.microsoft.com/office/word/2020/wordml/sdtdatahash" xmlns:w16se="http://schemas.microsoft.com/office/word/2015/wordml/symex" mc:Ignorable="w14 w15 w16se w16cid w16 w16cex w16sdtdh">
+<w:styles xmlns:mc="http://schemas.openxmlformats.org/markup-compatibility/2006" xmlns:r="http://schemas.openxmlformats.org/officeDocument/2006/relationships" xmlns:w="http://schemas.openxmlformats.org/wordprocessingml/2006/main" xmlns:w14="http://schemas.microsoft.com/office/word/2010/wordml" xmlns:w15="http://schemas.microsoft.com/office/word/2012/wordml" xmlns:w16cex="http://schemas.microsoft.com/office/word/2018/wordml/cex" xmlns:w16cid="http://schemas.microsoft.com/office/word/2016/wordml/cid" xmlns:w16="http://schemas.microsoft.com/office/word/2018/wordml" xmlns:w16du="http://schemas.microsoft.com/office/word/2023/wordml/word16du" xmlns:w16sdtdh="http://schemas.microsoft.com/office/word/2020/wordml/sdtdatahash" xmlns:w16se="http://schemas.microsoft.com/office/word/2015/wordml/symex" mc:Ignorable="w14 w15 w16se w16cid w16 w16cex w16sdtdh w16du">
   <w:docDefaults>
     <w:rPrDefault>
       <w:rPr>
@@ -506,7 +546,6 @@
   <w:style w:type="character" w:default="1" w:styleId="DefaultParagraphFont">
     <w:name w:val="Default Paragraph Font"/>
     <w:uiPriority w:val="1"/>
-    <w:semiHidden/>
     <w:unhideWhenUsed/>
   </w:style>
   <w:style w:type="table" w:default="1" w:styleId="TableNormal">

</xml_diff>